<commit_message>
Second try with Into and Specs
</commit_message>
<xml_diff>
--- a/User Specs.docx
+++ b/User Specs.docx
@@ -50,12 +50,18 @@
         <w:rPr>
           <w:rFonts w:cstheme="minorHAnsi"/>
         </w:rPr>
-        <w:t xml:space="preserve">the expressed use by </w:t>
+        <w:t xml:space="preserve">the express </w:t>
       </w:r>
       <w:r>
         <w:rPr>
           <w:rFonts w:cstheme="minorHAnsi"/>
         </w:rPr>
+        <w:t xml:space="preserve">use by </w:t>
+      </w:r>
+      <w:r>
+        <w:rPr>
+          <w:rFonts w:cstheme="minorHAnsi"/>
+        </w:rPr>
         <w:t xml:space="preserve">Northwestern Tires Company </w:t>
       </w:r>
       <w:r>
@@ -65,7 +71,13 @@
         <w:t>owners and employees</w:t>
       </w:r>
       <w:r>
-        <w:t>. It will provide both a brief explanation of each form that is available along with a picture of just what those forms look like. This is intended to be a user’s manual but simply provide a basic understanding of the system and familiarize users with the basic layout of the different forms.</w:t>
+        <w:t xml:space="preserve">. It will provide both a brief explanation of each form that is available along with a picture of just what those forms look like. This is </w:t>
+      </w:r>
+      <w:r>
+        <w:t xml:space="preserve">not </w:t>
+      </w:r>
+      <w:r>
+        <w:t>intended to be a user’s manual but simply provide a basic understanding of the system and familiarize users with the basic layout of the different forms.</w:t>
       </w:r>
     </w:p>
     <w:p>
@@ -79,7 +91,27 @@
         <w:rPr>
           <w:noProof/>
         </w:rPr>
-        <w:t>The current computer system used at Northwestern Tires was installed three years ago. It is a small Unisys minicomputer consisting of three terminals and a printer. Northwestern had a local software development firm create customized software for their use. The system primarily includes an accounting information system. Specifically, the system consists of a payroll system, an accounts receivable (A/R) system and revenue system, an accounts payable (A/P) system, and an inventory control and procurement system. To tie it all together, the system also maintains a general ledger and produces the necessary financial reports for tax purposes.</w:t>
+        <w:t>The current computer system used at Northwestern Tires was installed three years ago. It is a small Unisys minicomputer consisting of three terminals and a printer. Northwestern had a local software development firm create customized software for their use. The system</w:t>
+      </w:r>
+      <w:r>
+        <w:rPr>
+          <w:noProof/>
+        </w:rPr>
+        <w:t xml:space="preserve">was </w:t>
+      </w:r>
+      <w:r>
+        <w:rPr>
+          <w:noProof/>
+        </w:rPr>
+        <w:t xml:space="preserve"> primarily </w:t>
+      </w:r>
+      <w:bookmarkStart w:id="0" w:name="_GoBack"/>
+      <w:bookmarkEnd w:id="0"/>
+      <w:r>
+        <w:rPr>
+          <w:noProof/>
+        </w:rPr>
+        <w:t>an accounting information system. Specifically, the system consists of a payroll system, an accounts receivable (A/R) system and revenue system, an accounts payable (A/P) system, and an inventory control and procurement system. To tie it all together, the system also maintains a general ledger and produces the necessary financial reports for tax purposes.</w:t>
       </w:r>
     </w:p>
     <w:p>
@@ -821,8 +853,6 @@
           </wp:inline>
         </w:drawing>
       </w:r>
-      <w:bookmarkStart w:id="0" w:name="_GoBack"/>
-      <w:bookmarkEnd w:id="0"/>
     </w:p>
     <w:p>
       <w:pPr>

</xml_diff>

<commit_message>
Copy 3 of Cover Page, Intro and Specs
</commit_message>
<xml_diff>
--- a/User Specs.docx
+++ b/User Specs.docx
@@ -4,6 +4,103 @@
   <w:body>
     <w:p>
       <w:pPr>
+        <w:jc w:val="center"/>
+        <w:rPr>
+          <w:b/>
+          <w:sz w:val="32"/>
+          <w:szCs w:val="32"/>
+          <w:u w:val="single"/>
+        </w:rPr>
+      </w:pPr>
+      <w:r>
+        <w:rPr>
+          <w:b/>
+          <w:sz w:val="32"/>
+          <w:szCs w:val="32"/>
+          <w:u w:val="single"/>
+        </w:rPr>
+        <w:t>Project Documentation for Northwestern Tires Company</w:t>
+      </w:r>
+    </w:p>
+    <w:p/>
+    <w:p>
+      <w:pPr>
+        <w:jc w:val="center"/>
+        <w:rPr>
+          <w:b/>
+        </w:rPr>
+      </w:pPr>
+      <w:r>
+        <w:rPr>
+          <w:b/>
+          <w:sz w:val="24"/>
+          <w:szCs w:val="24"/>
+        </w:rPr>
+        <w:t xml:space="preserve">Built and compiled by </w:t>
+      </w:r>
+    </w:p>
+    <w:p/>
+    <w:p/>
+    <w:p>
+      <w:pPr>
+        <w:jc w:val="center"/>
+      </w:pPr>
+      <w:r>
+        <w:rPr>
+          <w:noProof/>
+        </w:rPr>
+        <w:drawing>
+          <wp:inline distT="0" distB="0" distL="0" distR="0" wp14:anchorId="0B48EF59" wp14:editId="0812E4AE">
+            <wp:extent cx="3228975" cy="1371600"/>
+            <wp:effectExtent l="0" t="0" r="9525" b="0"/>
+            <wp:docPr id="2" name="Picture 2" descr="C:\Users\mayer\Documents\Visual Studio 2010\Projects\NorthwesternTiresCompany\Resources\rinconlogo2.jpg"/>
+            <wp:cNvGraphicFramePr>
+              <a:graphicFrameLocks xmlns:a="http://schemas.openxmlformats.org/drawingml/2006/main" noChangeAspect="1"/>
+            </wp:cNvGraphicFramePr>
+            <a:graphic xmlns:a="http://schemas.openxmlformats.org/drawingml/2006/main">
+              <a:graphicData uri="http://schemas.openxmlformats.org/drawingml/2006/picture">
+                <pic:pic xmlns:pic="http://schemas.openxmlformats.org/drawingml/2006/picture">
+                  <pic:nvPicPr>
+                    <pic:cNvPr id="0" name="Picture 1" descr="C:\Users\mayer\Documents\Visual Studio 2010\Projects\NorthwesternTiresCompany\Resources\rinconlogo2.jpg"/>
+                    <pic:cNvPicPr>
+                      <a:picLocks noChangeAspect="1" noChangeArrowheads="1"/>
+                    </pic:cNvPicPr>
+                  </pic:nvPicPr>
+                  <pic:blipFill>
+                    <a:blip r:embed="rId6">
+                      <a:extLst>
+                        <a:ext uri="{28A0092B-C50C-407E-A947-70E740481C1C}">
+                          <a14:useLocalDpi xmlns:a14="http://schemas.microsoft.com/office/drawing/2010/main" val="0"/>
+                        </a:ext>
+                      </a:extLst>
+                    </a:blip>
+                    <a:srcRect/>
+                    <a:stretch>
+                      <a:fillRect/>
+                    </a:stretch>
+                  </pic:blipFill>
+                  <pic:spPr bwMode="auto">
+                    <a:xfrm>
+                      <a:off x="0" y="0"/>
+                      <a:ext cx="3228975" cy="1371600"/>
+                    </a:xfrm>
+                    <a:prstGeom prst="rect">
+                      <a:avLst/>
+                    </a:prstGeom>
+                    <a:noFill/>
+                    <a:ln>
+                      <a:noFill/>
+                    </a:ln>
+                  </pic:spPr>
+                </pic:pic>
+              </a:graphicData>
+            </a:graphic>
+          </wp:inline>
+        </w:drawing>
+      </w:r>
+    </w:p>
+    <w:p>
+      <w:pPr>
         <w:spacing w:after="120"/>
         <w:jc w:val="center"/>
         <w:rPr>
@@ -11,107 +108,258 @@
           <w:u w:val="single"/>
         </w:rPr>
       </w:pPr>
-      <w:r>
-        <w:rPr>
-          <w:b/>
-          <w:u w:val="single"/>
-        </w:rPr>
-        <w:t>Introduction</w:t>
-      </w:r>
     </w:p>
     <w:p>
       <w:pPr>
         <w:spacing w:after="120"/>
+        <w:jc w:val="center"/>
+        <w:rPr>
+          <w:b/>
+          <w:u w:val="single"/>
+        </w:rPr>
       </w:pPr>
     </w:p>
     <w:p>
       <w:pPr>
         <w:spacing w:after="120"/>
-      </w:pPr>
-      <w:r>
-        <w:t xml:space="preserve">The </w:t>
-      </w:r>
-      <w:r>
-        <w:rPr>
-          <w:rFonts w:cstheme="minorHAnsi"/>
-        </w:rPr>
-        <w:t>purpose of this document is to provide a high level overview of the new system installed by Rincon Consulting</w:t>
-      </w:r>
-      <w:r>
-        <w:t xml:space="preserve"> Inc.</w:t>
-      </w:r>
-      <w:r>
-        <w:rPr>
-          <w:rFonts w:cstheme="minorHAnsi"/>
-        </w:rPr>
-        <w:t xml:space="preserve"> for </w:t>
-      </w:r>
-      <w:r>
-        <w:rPr>
-          <w:rFonts w:cstheme="minorHAnsi"/>
-        </w:rPr>
-        <w:t xml:space="preserve">the express </w:t>
-      </w:r>
-      <w:r>
-        <w:rPr>
-          <w:rFonts w:cstheme="minorHAnsi"/>
-        </w:rPr>
-        <w:t xml:space="preserve">use by </w:t>
-      </w:r>
-      <w:r>
-        <w:rPr>
-          <w:rFonts w:cstheme="minorHAnsi"/>
-        </w:rPr>
-        <w:t xml:space="preserve">Northwestern Tires Company </w:t>
-      </w:r>
-      <w:r>
-        <w:rPr>
-          <w:rFonts w:cstheme="minorHAnsi"/>
-        </w:rPr>
-        <w:t>owners and employees</w:t>
-      </w:r>
-      <w:r>
-        <w:t xml:space="preserve">. It will provide both a brief explanation of each form that is available along with a picture of just what those forms look like. This is </w:t>
-      </w:r>
-      <w:r>
-        <w:t xml:space="preserve">not </w:t>
-      </w:r>
-      <w:r>
-        <w:t>intended to be a user’s manual but simply provide a basic understanding of the system and familiarize users with the basic layout of the different forms.</w:t>
-      </w:r>
+        <w:jc w:val="center"/>
+        <w:rPr>
+          <w:b/>
+          <w:u w:val="single"/>
+        </w:rPr>
+      </w:pPr>
     </w:p>
     <w:p>
       <w:pPr>
         <w:spacing w:after="120"/>
-        <w:rPr>
-          <w:noProof/>
-        </w:rPr>
-      </w:pPr>
-      <w:r>
-        <w:rPr>
-          <w:noProof/>
-        </w:rPr>
-        <w:t>The current computer system used at Northwestern Tires was installed three years ago. It is a small Unisys minicomputer consisting of three terminals and a printer. Northwestern had a local software development firm create customized software for their use. The system</w:t>
-      </w:r>
-      <w:r>
-        <w:rPr>
-          <w:noProof/>
-        </w:rPr>
-        <w:t xml:space="preserve">was </w:t>
-      </w:r>
-      <w:r>
-        <w:rPr>
-          <w:noProof/>
-        </w:rPr>
-        <w:t xml:space="preserve"> primarily </w:t>
-      </w:r>
+        <w:jc w:val="center"/>
+        <w:rPr>
+          <w:b/>
+          <w:u w:val="single"/>
+        </w:rPr>
+      </w:pPr>
+    </w:p>
+    <w:p>
+      <w:pPr>
+        <w:spacing w:after="120"/>
+        <w:jc w:val="center"/>
+        <w:rPr>
+          <w:b/>
+          <w:u w:val="single"/>
+        </w:rPr>
+      </w:pPr>
+    </w:p>
+    <w:p>
+      <w:pPr>
+        <w:spacing w:after="120"/>
+        <w:jc w:val="center"/>
+        <w:rPr>
+          <w:b/>
+          <w:u w:val="single"/>
+        </w:rPr>
+      </w:pPr>
+    </w:p>
+    <w:p>
+      <w:pPr>
+        <w:spacing w:after="120"/>
+        <w:jc w:val="center"/>
+        <w:rPr>
+          <w:b/>
+          <w:u w:val="single"/>
+        </w:rPr>
+      </w:pPr>
+    </w:p>
+    <w:p>
+      <w:pPr>
+        <w:spacing w:after="120"/>
+        <w:jc w:val="center"/>
+        <w:rPr>
+          <w:b/>
+          <w:u w:val="single"/>
+        </w:rPr>
+      </w:pPr>
+    </w:p>
+    <w:p>
+      <w:pPr>
+        <w:spacing w:after="120"/>
+        <w:jc w:val="center"/>
+        <w:rPr>
+          <w:b/>
+          <w:u w:val="single"/>
+        </w:rPr>
+      </w:pPr>
+    </w:p>
+    <w:p>
+      <w:pPr>
+        <w:spacing w:after="120"/>
+        <w:jc w:val="center"/>
+        <w:rPr>
+          <w:b/>
+          <w:u w:val="single"/>
+        </w:rPr>
+      </w:pPr>
+    </w:p>
+    <w:p>
+      <w:pPr>
+        <w:spacing w:after="120"/>
+        <w:jc w:val="center"/>
+        <w:rPr>
+          <w:b/>
+          <w:u w:val="single"/>
+        </w:rPr>
+      </w:pPr>
+    </w:p>
+    <w:p>
+      <w:pPr>
+        <w:spacing w:after="120"/>
+        <w:jc w:val="center"/>
+        <w:rPr>
+          <w:b/>
+          <w:u w:val="single"/>
+        </w:rPr>
+      </w:pPr>
+    </w:p>
+    <w:p>
+      <w:pPr>
+        <w:spacing w:after="120"/>
+        <w:jc w:val="center"/>
+        <w:rPr>
+          <w:b/>
+          <w:u w:val="single"/>
+        </w:rPr>
+      </w:pPr>
+    </w:p>
+    <w:p>
+      <w:pPr>
+        <w:spacing w:after="120"/>
+        <w:jc w:val="center"/>
+        <w:rPr>
+          <w:b/>
+          <w:u w:val="single"/>
+        </w:rPr>
+      </w:pPr>
+    </w:p>
+    <w:p>
+      <w:pPr>
+        <w:spacing w:after="120"/>
+        <w:jc w:val="center"/>
+        <w:rPr>
+          <w:b/>
+          <w:u w:val="single"/>
+        </w:rPr>
+      </w:pPr>
+    </w:p>
+    <w:p>
+      <w:pPr>
+        <w:spacing w:after="120"/>
+        <w:jc w:val="center"/>
+        <w:rPr>
+          <w:b/>
+          <w:u w:val="single"/>
+        </w:rPr>
+      </w:pPr>
+    </w:p>
+    <w:p>
+      <w:pPr>
+        <w:spacing w:after="120"/>
+        <w:jc w:val="center"/>
+        <w:rPr>
+          <w:b/>
+          <w:u w:val="single"/>
+        </w:rPr>
+      </w:pPr>
+    </w:p>
+    <w:p>
+      <w:pPr>
+        <w:spacing w:after="120"/>
+        <w:jc w:val="center"/>
+        <w:rPr>
+          <w:b/>
+          <w:u w:val="single"/>
+        </w:rPr>
+      </w:pPr>
+    </w:p>
+    <w:p>
+      <w:pPr>
+        <w:spacing w:after="120"/>
+        <w:jc w:val="center"/>
+        <w:rPr>
+          <w:b/>
+          <w:u w:val="single"/>
+        </w:rPr>
+      </w:pPr>
       <w:bookmarkStart w:id="0" w:name="_GoBack"/>
       <w:bookmarkEnd w:id="0"/>
       <w:r>
         <w:rPr>
+          <w:b/>
+          <w:u w:val="single"/>
+        </w:rPr>
+        <w:lastRenderedPageBreak/>
+        <w:t>Introduction</w:t>
+      </w:r>
+    </w:p>
+    <w:p>
+      <w:pPr>
+        <w:spacing w:after="120"/>
+      </w:pPr>
+    </w:p>
+    <w:p>
+      <w:pPr>
+        <w:spacing w:after="120"/>
+      </w:pPr>
+      <w:r>
+        <w:t xml:space="preserve">The </w:t>
+      </w:r>
+      <w:r>
+        <w:rPr>
+          <w:rFonts w:cstheme="minorHAnsi"/>
+        </w:rPr>
+        <w:t>purpose of this document is to provide a high level overview of the new system installed by Rincon Consulting</w:t>
+      </w:r>
+      <w:r>
+        <w:t xml:space="preserve"> Inc.</w:t>
+      </w:r>
+      <w:r>
+        <w:rPr>
+          <w:rFonts w:cstheme="minorHAnsi"/>
+        </w:rPr>
+        <w:t xml:space="preserve"> for </w:t>
+      </w:r>
+      <w:r>
+        <w:rPr>
+          <w:rFonts w:cstheme="minorHAnsi"/>
+        </w:rPr>
+        <w:t xml:space="preserve">the expressed use by </w:t>
+      </w:r>
+      <w:r>
+        <w:rPr>
+          <w:rFonts w:cstheme="minorHAnsi"/>
+        </w:rPr>
+        <w:t xml:space="preserve">Northwestern Tires Company </w:t>
+      </w:r>
+      <w:r>
+        <w:rPr>
+          <w:rFonts w:cstheme="minorHAnsi"/>
+        </w:rPr>
+        <w:t>owners and employees</w:t>
+      </w:r>
+      <w:r>
+        <w:t>. It will provide both a brief explanation of each form that is available along with a picture of just what those forms look like. This is intended to be a user’s manual but simply provide a basic understanding of the system and familiarize users with the basic layout of the different forms.</w:t>
+      </w:r>
+    </w:p>
+    <w:p>
+      <w:pPr>
+        <w:spacing w:after="120"/>
+        <w:rPr>
           <w:noProof/>
         </w:rPr>
-        <w:t>an accounting information system. Specifically, the system consists of a payroll system, an accounts receivable (A/R) system and revenue system, an accounts payable (A/P) system, and an inventory control and procurement system. To tie it all together, the system also maintains a general ledger and produces the necessary financial reports for tax purposes.</w:t>
+      </w:pPr>
+      <w:r>
+        <w:rPr>
+          <w:noProof/>
+        </w:rPr>
+        <w:t>The current computer system used at Northwestern Tires was installed three years ago. It is a small Unisys minicomputer consisting of three terminals and a printer. Northwestern had a local software development firm create customized software for their use. The system primarily includes an accounting information system. Specifically, the system consists of a payroll system, an accounts receivable (A/R) system and revenue system, an accounts payable (A/P) system, and an inventory control and procurement system. To tie it all together, the system also maintains a general ledger and produces the necessary financial reports for tax purposes.</w:t>
       </w:r>
     </w:p>
     <w:p>
@@ -504,7 +752,7 @@
                     </pic:cNvPicPr>
                   </pic:nvPicPr>
                   <pic:blipFill>
-                    <a:blip r:embed="rId6">
+                    <a:blip r:embed="rId7">
                       <a:extLst>
                         <a:ext uri="{28A0092B-C50C-407E-A947-70E740481C1C}">
                           <a14:useLocalDpi xmlns:a14="http://schemas.microsoft.com/office/drawing/2010/main" val="0"/>
@@ -833,7 +1081,7 @@
                     <pic:cNvPicPr/>
                   </pic:nvPicPr>
                   <pic:blipFill>
-                    <a:blip r:embed="rId7"/>
+                    <a:blip r:embed="rId8"/>
                     <a:stretch>
                       <a:fillRect/>
                     </a:stretch>
@@ -1142,33 +1390,15 @@
           <w:sz w:val="24"/>
           <w:szCs w:val="24"/>
         </w:rPr>
-        <w:t xml:space="preserve"> below (Figure C</w:t>
-      </w:r>
-      <w:proofErr w:type="gramStart"/>
-      <w:r>
-        <w:rPr>
-          <w:rFonts w:ascii="Times New Roman" w:hAnsi="Times New Roman" w:cs="Times New Roman"/>
-          <w:sz w:val="24"/>
-          <w:szCs w:val="24"/>
-        </w:rPr>
-        <w:t xml:space="preserve">) </w:t>
-      </w:r>
-      <w:r>
-        <w:rPr>
-          <w:rFonts w:ascii="Times New Roman" w:hAnsi="Times New Roman" w:cs="Times New Roman"/>
-          <w:sz w:val="24"/>
-          <w:szCs w:val="24"/>
-        </w:rPr>
-        <w:t xml:space="preserve"> this</w:t>
-      </w:r>
-      <w:proofErr w:type="gramEnd"/>
-      <w:r>
-        <w:rPr>
-          <w:rFonts w:ascii="Times New Roman" w:hAnsi="Times New Roman" w:cs="Times New Roman"/>
-          <w:sz w:val="24"/>
-          <w:szCs w:val="24"/>
-        </w:rPr>
-        <w:t xml:space="preserve"> it was the main menu will look like for </w:t>
+        <w:t xml:space="preserve"> below (Figure C) </w:t>
+      </w:r>
+      <w:r>
+        <w:rPr>
+          <w:rFonts w:ascii="Times New Roman" w:hAnsi="Times New Roman" w:cs="Times New Roman"/>
+          <w:sz w:val="24"/>
+          <w:szCs w:val="24"/>
+        </w:rPr>
+        <w:t xml:space="preserve"> this it was the main menu will look like for </w:t>
       </w:r>
       <w:r>
         <w:rPr>
@@ -1248,7 +1478,7 @@
                     </pic:cNvPicPr>
                   </pic:nvPicPr>
                   <pic:blipFill>
-                    <a:blip r:embed="rId8">
+                    <a:blip r:embed="rId9">
                       <a:extLst>
                         <a:ext uri="{28A0092B-C50C-407E-A947-70E740481C1C}">
                           <a14:useLocalDpi xmlns:a14="http://schemas.microsoft.com/office/drawing/2010/main" val="0"/>
@@ -1637,7 +1867,7 @@
                     </pic:cNvPicPr>
                   </pic:nvPicPr>
                   <pic:blipFill>
-                    <a:blip r:embed="rId9">
+                    <a:blip r:embed="rId10">
                       <a:extLst>
                         <a:ext uri="{28A0092B-C50C-407E-A947-70E740481C1C}">
                           <a14:useLocalDpi xmlns:a14="http://schemas.microsoft.com/office/drawing/2010/main" val="0"/>
@@ -1892,7 +2122,7 @@
                     </pic:cNvPicPr>
                   </pic:nvPicPr>
                   <pic:blipFill>
-                    <a:blip r:embed="rId10">
+                    <a:blip r:embed="rId11">
                       <a:extLst>
                         <a:ext uri="{28A0092B-C50C-407E-A947-70E740481C1C}">
                           <a14:useLocalDpi xmlns:a14="http://schemas.microsoft.com/office/drawing/2010/main" val="0"/>
@@ -2203,7 +2433,7 @@
                     </pic:cNvPicPr>
                   </pic:nvPicPr>
                   <pic:blipFill>
-                    <a:blip r:embed="rId11">
+                    <a:blip r:embed="rId12">
                       <a:extLst>
                         <a:ext uri="{28A0092B-C50C-407E-A947-70E740481C1C}">
                           <a14:useLocalDpi xmlns:a14="http://schemas.microsoft.com/office/drawing/2010/main" val="0"/>
@@ -2488,7 +2718,7 @@
                     </pic:cNvPicPr>
                   </pic:nvPicPr>
                   <pic:blipFill>
-                    <a:blip r:embed="rId12">
+                    <a:blip r:embed="rId13">
                       <a:extLst>
                         <a:ext uri="{28A0092B-C50C-407E-A947-70E740481C1C}">
                           <a14:useLocalDpi xmlns:a14="http://schemas.microsoft.com/office/drawing/2010/main" val="0"/>
@@ -2730,7 +2960,7 @@
                     </pic:cNvPicPr>
                   </pic:nvPicPr>
                   <pic:blipFill>
-                    <a:blip r:embed="rId13">
+                    <a:blip r:embed="rId14">
                       <a:extLst>
                         <a:ext uri="{28A0092B-C50C-407E-A947-70E740481C1C}">
                           <a14:useLocalDpi xmlns:a14="http://schemas.microsoft.com/office/drawing/2010/main" val="0"/>
@@ -2946,7 +3176,7 @@
                     </pic:cNvPicPr>
                   </pic:nvPicPr>
                   <pic:blipFill>
-                    <a:blip r:embed="rId14">
+                    <a:blip r:embed="rId15">
                       <a:extLst>
                         <a:ext uri="{28A0092B-C50C-407E-A947-70E740481C1C}">
                           <a14:useLocalDpi xmlns:a14="http://schemas.microsoft.com/office/drawing/2010/main" val="0"/>
@@ -3189,7 +3419,7 @@
                     </pic:cNvPicPr>
                   </pic:nvPicPr>
                   <pic:blipFill>
-                    <a:blip r:embed="rId15">
+                    <a:blip r:embed="rId16">
                       <a:extLst>
                         <a:ext uri="{28A0092B-C50C-407E-A947-70E740481C1C}">
                           <a14:useLocalDpi xmlns:a14="http://schemas.microsoft.com/office/drawing/2010/main" val="0"/>
@@ -3439,7 +3669,7 @@
                     </pic:cNvPicPr>
                   </pic:nvPicPr>
                   <pic:blipFill>
-                    <a:blip r:embed="rId16">
+                    <a:blip r:embed="rId17">
                       <a:extLst>
                         <a:ext uri="{28A0092B-C50C-407E-A947-70E740481C1C}">
                           <a14:useLocalDpi xmlns:a14="http://schemas.microsoft.com/office/drawing/2010/main" val="0"/>
@@ -3688,7 +3918,7 @@
                     </pic:cNvPicPr>
                   </pic:nvPicPr>
                   <pic:blipFill>
-                    <a:blip r:embed="rId17">
+                    <a:blip r:embed="rId18">
                       <a:extLst>
                         <a:ext uri="{28A0092B-C50C-407E-A947-70E740481C1C}">
                           <a14:useLocalDpi xmlns:a14="http://schemas.microsoft.com/office/drawing/2010/main" val="0"/>
@@ -3956,7 +4186,7 @@
                     </pic:cNvPicPr>
                   </pic:nvPicPr>
                   <pic:blipFill>
-                    <a:blip r:embed="rId18">
+                    <a:blip r:embed="rId19">
                       <a:extLst>
                         <a:ext uri="{28A0092B-C50C-407E-A947-70E740481C1C}">
                           <a14:useLocalDpi xmlns:a14="http://schemas.microsoft.com/office/drawing/2010/main" val="0"/>
@@ -4300,7 +4530,7 @@
                     </pic:cNvPicPr>
                   </pic:nvPicPr>
                   <pic:blipFill>
-                    <a:blip r:embed="rId19">
+                    <a:blip r:embed="rId20">
                       <a:extLst>
                         <a:ext uri="{28A0092B-C50C-407E-A947-70E740481C1C}">
                           <a14:useLocalDpi xmlns:a14="http://schemas.microsoft.com/office/drawing/2010/main" val="0"/>
@@ -4598,7 +4828,7 @@
                     </pic:cNvPicPr>
                   </pic:nvPicPr>
                   <pic:blipFill>
-                    <a:blip r:embed="rId20">
+                    <a:blip r:embed="rId21">
                       <a:extLst>
                         <a:ext uri="{28A0092B-C50C-407E-A947-70E740481C1C}">
                           <a14:useLocalDpi xmlns:a14="http://schemas.microsoft.com/office/drawing/2010/main" val="0"/>
@@ -4775,25 +5005,7 @@
           <w:sz w:val="24"/>
           <w:szCs w:val="24"/>
         </w:rPr>
-        <w:t xml:space="preserve">The employee form (Figure P) gives you the ability to search, add, modify, or delete employees. It does provide a grid view and the choice between scrolling </w:t>
-      </w:r>
-      <w:proofErr w:type="gramStart"/>
-      <w:r>
-        <w:rPr>
-          <w:rFonts w:ascii="Times New Roman" w:hAnsi="Times New Roman" w:cs="Times New Roman"/>
-          <w:sz w:val="24"/>
-          <w:szCs w:val="24"/>
-        </w:rPr>
-        <w:t>or</w:t>
-      </w:r>
-      <w:proofErr w:type="gramEnd"/>
-      <w:r>
-        <w:rPr>
-          <w:rFonts w:ascii="Times New Roman" w:hAnsi="Times New Roman" w:cs="Times New Roman"/>
-          <w:sz w:val="24"/>
-          <w:szCs w:val="24"/>
-        </w:rPr>
-        <w:t xml:space="preserve"> searching for particular employees. It also provides the admin the ability to view user names and passwords for the expressed purpose of providing that info to employees if lost or forgotten.</w:t>
+        <w:t>The employee form (Figure P) gives you the ability to search, add, modify, or delete employees. It does provide a grid view and the choice between scrolling or searching for particular employees. It also provides the admin the ability to view user names and passwords for the expressed purpose of providing that info to employees if lost or forgotten.</w:t>
       </w:r>
     </w:p>
     <w:p>
@@ -4835,250 +5047,6 @@
                 <pic:pic xmlns:pic="http://schemas.openxmlformats.org/drawingml/2006/picture">
                   <pic:nvPicPr>
                     <pic:cNvPr id="0" name="Picture 4"/>
-                    <pic:cNvPicPr>
-                      <a:picLocks noChangeAspect="1" noChangeArrowheads="1"/>
-                    </pic:cNvPicPr>
-                  </pic:nvPicPr>
-                  <pic:blipFill>
-                    <a:blip r:embed="rId21">
-                      <a:extLst>
-                        <a:ext uri="{28A0092B-C50C-407E-A947-70E740481C1C}">
-                          <a14:useLocalDpi xmlns:a14="http://schemas.microsoft.com/office/drawing/2010/main" val="0"/>
-                        </a:ext>
-                      </a:extLst>
-                    </a:blip>
-                    <a:srcRect/>
-                    <a:stretch>
-                      <a:fillRect/>
-                    </a:stretch>
-                  </pic:blipFill>
-                  <pic:spPr bwMode="auto">
-                    <a:xfrm>
-                      <a:off x="0" y="0"/>
-                      <a:ext cx="5943600" cy="4648200"/>
-                    </a:xfrm>
-                    <a:prstGeom prst="rect">
-                      <a:avLst/>
-                    </a:prstGeom>
-                    <a:noFill/>
-                    <a:ln>
-                      <a:noFill/>
-                    </a:ln>
-                  </pic:spPr>
-                </pic:pic>
-              </a:graphicData>
-            </a:graphic>
-          </wp:inline>
-        </w:drawing>
-      </w:r>
-    </w:p>
-    <w:p>
-      <w:pPr>
-        <w:spacing w:after="0"/>
-        <w:jc w:val="center"/>
-        <w:rPr>
-          <w:rFonts w:ascii="Times New Roman" w:hAnsi="Times New Roman" w:cs="Times New Roman"/>
-          <w:b/>
-          <w:sz w:val="24"/>
-          <w:szCs w:val="24"/>
-        </w:rPr>
-      </w:pPr>
-      <w:r>
-        <w:rPr>
-          <w:rFonts w:ascii="Times New Roman" w:hAnsi="Times New Roman" w:cs="Times New Roman"/>
-          <w:b/>
-          <w:sz w:val="24"/>
-          <w:szCs w:val="24"/>
-        </w:rPr>
-        <w:t>(Figure P)</w:t>
-      </w:r>
-    </w:p>
-    <w:p>
-      <w:pPr>
-        <w:spacing w:after="0"/>
-        <w:rPr>
-          <w:rFonts w:ascii="Times New Roman" w:hAnsi="Times New Roman" w:cs="Times New Roman"/>
-          <w:sz w:val="24"/>
-          <w:szCs w:val="24"/>
-        </w:rPr>
-      </w:pPr>
-    </w:p>
-    <w:p>
-      <w:pPr>
-        <w:spacing w:after="0"/>
-        <w:rPr>
-          <w:rFonts w:ascii="Times New Roman" w:hAnsi="Times New Roman" w:cs="Times New Roman"/>
-          <w:sz w:val="24"/>
-          <w:szCs w:val="24"/>
-        </w:rPr>
-      </w:pPr>
-    </w:p>
-    <w:p>
-      <w:pPr>
-        <w:spacing w:after="0"/>
-        <w:rPr>
-          <w:rFonts w:ascii="Times New Roman" w:hAnsi="Times New Roman" w:cs="Times New Roman"/>
-          <w:sz w:val="24"/>
-          <w:szCs w:val="24"/>
-        </w:rPr>
-      </w:pPr>
-    </w:p>
-    <w:p>
-      <w:pPr>
-        <w:spacing w:after="0"/>
-        <w:rPr>
-          <w:rFonts w:ascii="Times New Roman" w:hAnsi="Times New Roman" w:cs="Times New Roman"/>
-          <w:sz w:val="24"/>
-          <w:szCs w:val="24"/>
-        </w:rPr>
-      </w:pPr>
-    </w:p>
-    <w:p>
-      <w:pPr>
-        <w:spacing w:after="0"/>
-        <w:rPr>
-          <w:rFonts w:ascii="Times New Roman" w:hAnsi="Times New Roman" w:cs="Times New Roman"/>
-          <w:sz w:val="24"/>
-          <w:szCs w:val="24"/>
-        </w:rPr>
-      </w:pPr>
-    </w:p>
-    <w:p>
-      <w:pPr>
-        <w:spacing w:after="0"/>
-        <w:rPr>
-          <w:rFonts w:ascii="Times New Roman" w:hAnsi="Times New Roman" w:cs="Times New Roman"/>
-          <w:sz w:val="24"/>
-          <w:szCs w:val="24"/>
-        </w:rPr>
-      </w:pPr>
-    </w:p>
-    <w:p>
-      <w:pPr>
-        <w:spacing w:after="0"/>
-        <w:rPr>
-          <w:rFonts w:ascii="Times New Roman" w:hAnsi="Times New Roman" w:cs="Times New Roman"/>
-          <w:sz w:val="24"/>
-          <w:szCs w:val="24"/>
-        </w:rPr>
-      </w:pPr>
-    </w:p>
-    <w:p>
-      <w:pPr>
-        <w:spacing w:after="0"/>
-        <w:rPr>
-          <w:rFonts w:ascii="Times New Roman" w:hAnsi="Times New Roman" w:cs="Times New Roman"/>
-          <w:sz w:val="24"/>
-          <w:szCs w:val="24"/>
-        </w:rPr>
-      </w:pPr>
-    </w:p>
-    <w:p>
-      <w:pPr>
-        <w:spacing w:after="0"/>
-        <w:rPr>
-          <w:rFonts w:ascii="Times New Roman" w:hAnsi="Times New Roman" w:cs="Times New Roman"/>
-          <w:sz w:val="24"/>
-          <w:szCs w:val="24"/>
-        </w:rPr>
-      </w:pPr>
-    </w:p>
-    <w:p>
-      <w:pPr>
-        <w:pStyle w:val="ListParagraph"/>
-        <w:numPr>
-          <w:ilvl w:val="0"/>
-          <w:numId w:val="1"/>
-        </w:numPr>
-        <w:spacing w:after="0"/>
-        <w:rPr>
-          <w:rFonts w:ascii="Times New Roman" w:hAnsi="Times New Roman" w:cs="Times New Roman"/>
-          <w:b/>
-          <w:sz w:val="24"/>
-          <w:szCs w:val="24"/>
-          <w:u w:val="single"/>
-        </w:rPr>
-      </w:pPr>
-      <w:r>
-        <w:rPr>
-          <w:rFonts w:ascii="Times New Roman" w:hAnsi="Times New Roman" w:cs="Times New Roman"/>
-          <w:b/>
-          <w:sz w:val="24"/>
-          <w:szCs w:val="24"/>
-          <w:u w:val="single"/>
-        </w:rPr>
-        <w:lastRenderedPageBreak/>
-        <w:t>Purchase Orders</w:t>
-      </w:r>
-    </w:p>
-    <w:p>
-      <w:pPr>
-        <w:spacing w:after="0"/>
-        <w:ind w:left="720"/>
-        <w:rPr>
-          <w:rFonts w:ascii="Times New Roman" w:hAnsi="Times New Roman" w:cs="Times New Roman"/>
-          <w:sz w:val="24"/>
-          <w:szCs w:val="24"/>
-        </w:rPr>
-      </w:pPr>
-      <w:r>
-        <w:rPr>
-          <w:rFonts w:ascii="Times New Roman" w:hAnsi="Times New Roman" w:cs="Times New Roman"/>
-          <w:sz w:val="24"/>
-          <w:szCs w:val="24"/>
-        </w:rPr>
-        <w:t>The final form is Purchase Orders (Figure Q) where you have the ability to view open orders, create new purchase orders and receive the orders (warehouse managers). If you have admin access you will have the ability to access all aspects of this form, please see figures Q, R and S.</w:t>
-      </w:r>
-    </w:p>
-    <w:p>
-      <w:pPr>
-        <w:spacing w:after="0"/>
-        <w:rPr>
-          <w:rFonts w:ascii="Times New Roman" w:hAnsi="Times New Roman" w:cs="Times New Roman"/>
-          <w:sz w:val="24"/>
-          <w:szCs w:val="24"/>
-        </w:rPr>
-      </w:pPr>
-    </w:p>
-    <w:p>
-      <w:pPr>
-        <w:spacing w:after="0"/>
-        <w:rPr>
-          <w:rFonts w:ascii="Times New Roman" w:hAnsi="Times New Roman" w:cs="Times New Roman"/>
-          <w:sz w:val="24"/>
-          <w:szCs w:val="24"/>
-        </w:rPr>
-      </w:pPr>
-    </w:p>
-    <w:p>
-      <w:pPr>
-        <w:spacing w:after="0"/>
-        <w:rPr>
-          <w:rFonts w:ascii="Times New Roman" w:hAnsi="Times New Roman" w:cs="Times New Roman"/>
-          <w:sz w:val="24"/>
-          <w:szCs w:val="24"/>
-        </w:rPr>
-      </w:pPr>
-      <w:r>
-        <w:rPr>
-          <w:rFonts w:ascii="Times New Roman" w:hAnsi="Times New Roman" w:cs="Times New Roman"/>
-          <w:noProof/>
-          <w:sz w:val="24"/>
-          <w:szCs w:val="24"/>
-        </w:rPr>
-        <w:drawing>
-          <wp:inline distT="0" distB="0" distL="0" distR="0">
-            <wp:extent cx="5943600" cy="4648200"/>
-            <wp:effectExtent l="0" t="0" r="0" b="0"/>
-            <wp:docPr id="18" name="Picture 18"/>
-            <wp:cNvGraphicFramePr>
-              <a:graphicFrameLocks xmlns:a="http://schemas.openxmlformats.org/drawingml/2006/main" noChangeAspect="1"/>
-            </wp:cNvGraphicFramePr>
-            <a:graphic xmlns:a="http://schemas.openxmlformats.org/drawingml/2006/main">
-              <a:graphicData uri="http://schemas.openxmlformats.org/drawingml/2006/picture">
-                <pic:pic xmlns:pic="http://schemas.openxmlformats.org/drawingml/2006/picture">
-                  <pic:nvPicPr>
-                    <pic:cNvPr id="0" name="Picture 5"/>
                     <pic:cNvPicPr>
                       <a:picLocks noChangeAspect="1" noChangeArrowheads="1"/>
                     </pic:cNvPicPr>
@@ -5134,88 +5102,126 @@
           <w:sz w:val="24"/>
           <w:szCs w:val="24"/>
         </w:rPr>
-        <w:t>(Figure Q)</w:t>
-      </w:r>
-    </w:p>
-    <w:p>
-      <w:pPr>
-        <w:spacing w:after="0"/>
-        <w:rPr>
-          <w:rFonts w:ascii="Times New Roman" w:hAnsi="Times New Roman" w:cs="Times New Roman"/>
-          <w:sz w:val="24"/>
-          <w:szCs w:val="24"/>
-        </w:rPr>
-      </w:pPr>
-    </w:p>
-    <w:p>
-      <w:pPr>
-        <w:spacing w:after="0"/>
-        <w:rPr>
-          <w:rFonts w:ascii="Times New Roman" w:hAnsi="Times New Roman" w:cs="Times New Roman"/>
-          <w:sz w:val="24"/>
-          <w:szCs w:val="24"/>
-        </w:rPr>
-      </w:pPr>
-    </w:p>
-    <w:p>
-      <w:pPr>
-        <w:spacing w:after="0"/>
-        <w:rPr>
-          <w:rFonts w:ascii="Times New Roman" w:hAnsi="Times New Roman" w:cs="Times New Roman"/>
-          <w:sz w:val="24"/>
-          <w:szCs w:val="24"/>
-        </w:rPr>
-      </w:pPr>
-    </w:p>
-    <w:p>
-      <w:pPr>
-        <w:spacing w:after="0"/>
-        <w:rPr>
-          <w:rFonts w:ascii="Times New Roman" w:hAnsi="Times New Roman" w:cs="Times New Roman"/>
-          <w:sz w:val="24"/>
-          <w:szCs w:val="24"/>
-        </w:rPr>
-      </w:pPr>
-    </w:p>
-    <w:p>
-      <w:pPr>
-        <w:spacing w:after="0"/>
-        <w:rPr>
-          <w:rFonts w:ascii="Times New Roman" w:hAnsi="Times New Roman" w:cs="Times New Roman"/>
-          <w:sz w:val="24"/>
-          <w:szCs w:val="24"/>
-        </w:rPr>
-      </w:pPr>
-    </w:p>
-    <w:p>
-      <w:pPr>
-        <w:spacing w:after="0"/>
-        <w:rPr>
-          <w:rFonts w:ascii="Times New Roman" w:hAnsi="Times New Roman" w:cs="Times New Roman"/>
-          <w:sz w:val="24"/>
-          <w:szCs w:val="24"/>
-        </w:rPr>
-      </w:pPr>
-    </w:p>
-    <w:p>
-      <w:pPr>
-        <w:spacing w:after="0"/>
-        <w:rPr>
-          <w:rFonts w:ascii="Times New Roman" w:hAnsi="Times New Roman" w:cs="Times New Roman"/>
-          <w:sz w:val="24"/>
-          <w:szCs w:val="24"/>
-        </w:rPr>
-      </w:pPr>
-    </w:p>
-    <w:p>
-      <w:pPr>
-        <w:spacing w:after="0"/>
-        <w:rPr>
-          <w:rFonts w:ascii="Times New Roman" w:hAnsi="Times New Roman" w:cs="Times New Roman"/>
-          <w:sz w:val="24"/>
-          <w:szCs w:val="24"/>
-        </w:rPr>
-      </w:pPr>
+        <w:t>(Figure P)</w:t>
+      </w:r>
+    </w:p>
+    <w:p>
+      <w:pPr>
+        <w:spacing w:after="0"/>
+        <w:rPr>
+          <w:rFonts w:ascii="Times New Roman" w:hAnsi="Times New Roman" w:cs="Times New Roman"/>
+          <w:sz w:val="24"/>
+          <w:szCs w:val="24"/>
+        </w:rPr>
+      </w:pPr>
+    </w:p>
+    <w:p>
+      <w:pPr>
+        <w:spacing w:after="0"/>
+        <w:rPr>
+          <w:rFonts w:ascii="Times New Roman" w:hAnsi="Times New Roman" w:cs="Times New Roman"/>
+          <w:sz w:val="24"/>
+          <w:szCs w:val="24"/>
+        </w:rPr>
+      </w:pPr>
+    </w:p>
+    <w:p>
+      <w:pPr>
+        <w:spacing w:after="0"/>
+        <w:rPr>
+          <w:rFonts w:ascii="Times New Roman" w:hAnsi="Times New Roman" w:cs="Times New Roman"/>
+          <w:sz w:val="24"/>
+          <w:szCs w:val="24"/>
+        </w:rPr>
+      </w:pPr>
+    </w:p>
+    <w:p>
+      <w:pPr>
+        <w:spacing w:after="0"/>
+        <w:rPr>
+          <w:rFonts w:ascii="Times New Roman" w:hAnsi="Times New Roman" w:cs="Times New Roman"/>
+          <w:sz w:val="24"/>
+          <w:szCs w:val="24"/>
+        </w:rPr>
+      </w:pPr>
+    </w:p>
+    <w:p>
+      <w:pPr>
+        <w:spacing w:after="0"/>
+        <w:rPr>
+          <w:rFonts w:ascii="Times New Roman" w:hAnsi="Times New Roman" w:cs="Times New Roman"/>
+          <w:sz w:val="24"/>
+          <w:szCs w:val="24"/>
+        </w:rPr>
+      </w:pPr>
+    </w:p>
+    <w:p>
+      <w:pPr>
+        <w:spacing w:after="0"/>
+        <w:rPr>
+          <w:rFonts w:ascii="Times New Roman" w:hAnsi="Times New Roman" w:cs="Times New Roman"/>
+          <w:sz w:val="24"/>
+          <w:szCs w:val="24"/>
+        </w:rPr>
+      </w:pPr>
+    </w:p>
+    <w:p>
+      <w:pPr>
+        <w:spacing w:after="0"/>
+        <w:rPr>
+          <w:rFonts w:ascii="Times New Roman" w:hAnsi="Times New Roman" w:cs="Times New Roman"/>
+          <w:sz w:val="24"/>
+          <w:szCs w:val="24"/>
+        </w:rPr>
+      </w:pPr>
+    </w:p>
+    <w:p>
+      <w:pPr>
+        <w:spacing w:after="0"/>
+        <w:rPr>
+          <w:rFonts w:ascii="Times New Roman" w:hAnsi="Times New Roman" w:cs="Times New Roman"/>
+          <w:sz w:val="24"/>
+          <w:szCs w:val="24"/>
+        </w:rPr>
+      </w:pPr>
+    </w:p>
+    <w:p>
+      <w:pPr>
+        <w:spacing w:after="0"/>
+        <w:rPr>
+          <w:rFonts w:ascii="Times New Roman" w:hAnsi="Times New Roman" w:cs="Times New Roman"/>
+          <w:sz w:val="24"/>
+          <w:szCs w:val="24"/>
+        </w:rPr>
+      </w:pPr>
+    </w:p>
+    <w:p>
+      <w:pPr>
+        <w:pStyle w:val="ListParagraph"/>
+        <w:numPr>
+          <w:ilvl w:val="0"/>
+          <w:numId w:val="1"/>
+        </w:numPr>
+        <w:spacing w:after="0"/>
+        <w:rPr>
+          <w:rFonts w:ascii="Times New Roman" w:hAnsi="Times New Roman" w:cs="Times New Roman"/>
+          <w:b/>
+          <w:sz w:val="24"/>
+          <w:szCs w:val="24"/>
+          <w:u w:val="single"/>
+        </w:rPr>
+      </w:pPr>
+      <w:r>
+        <w:rPr>
+          <w:rFonts w:ascii="Times New Roman" w:hAnsi="Times New Roman" w:cs="Times New Roman"/>
+          <w:b/>
+          <w:sz w:val="24"/>
+          <w:szCs w:val="24"/>
+          <w:u w:val="single"/>
+        </w:rPr>
+        <w:lastRenderedPageBreak/>
+        <w:t>Purchase Orders</w:t>
+      </w:r>
     </w:p>
     <w:p>
       <w:pPr>
@@ -5233,9 +5239,18 @@
           <w:sz w:val="24"/>
           <w:szCs w:val="24"/>
         </w:rPr>
-        <w:lastRenderedPageBreak/>
-        <w:t>Once you press the “Create New Order” button you will be taken to the new order from (Figure R). Here you will populate all required fields and then given the option to print and save or cancel.</w:t>
-      </w:r>
+        <w:t>The final form is Purchase Orders (Figure Q) where you have the ability to view open orders, create new purchase orders and receive the orders (warehouse managers). If you have admin access you will have the ability to access all aspects of this form, please see figures Q, R and S.</w:t>
+      </w:r>
+    </w:p>
+    <w:p>
+      <w:pPr>
+        <w:spacing w:after="0"/>
+        <w:rPr>
+          <w:rFonts w:ascii="Times New Roman" w:hAnsi="Times New Roman" w:cs="Times New Roman"/>
+          <w:sz w:val="24"/>
+          <w:szCs w:val="24"/>
+        </w:rPr>
+      </w:pPr>
     </w:p>
     <w:p>
       <w:pPr>
@@ -5267,7 +5282,7 @@
           <wp:inline distT="0" distB="0" distL="0" distR="0">
             <wp:extent cx="5943600" cy="4648200"/>
             <wp:effectExtent l="0" t="0" r="0" b="0"/>
-            <wp:docPr id="19" name="Picture 19"/>
+            <wp:docPr id="18" name="Picture 18"/>
             <wp:cNvGraphicFramePr>
               <a:graphicFrameLocks xmlns:a="http://schemas.openxmlformats.org/drawingml/2006/main" noChangeAspect="1"/>
             </wp:cNvGraphicFramePr>
@@ -5275,7 +5290,7 @@
               <a:graphicData uri="http://schemas.openxmlformats.org/drawingml/2006/picture">
                 <pic:pic xmlns:pic="http://schemas.openxmlformats.org/drawingml/2006/picture">
                   <pic:nvPicPr>
-                    <pic:cNvPr id="0" name="Picture 6"/>
+                    <pic:cNvPr id="0" name="Picture 5"/>
                     <pic:cNvPicPr>
                       <a:picLocks noChangeAspect="1" noChangeArrowheads="1"/>
                     </pic:cNvPicPr>
@@ -5331,6 +5346,203 @@
           <w:sz w:val="24"/>
           <w:szCs w:val="24"/>
         </w:rPr>
+        <w:t>(Figure Q)</w:t>
+      </w:r>
+    </w:p>
+    <w:p>
+      <w:pPr>
+        <w:spacing w:after="0"/>
+        <w:rPr>
+          <w:rFonts w:ascii="Times New Roman" w:hAnsi="Times New Roman" w:cs="Times New Roman"/>
+          <w:sz w:val="24"/>
+          <w:szCs w:val="24"/>
+        </w:rPr>
+      </w:pPr>
+    </w:p>
+    <w:p>
+      <w:pPr>
+        <w:spacing w:after="0"/>
+        <w:rPr>
+          <w:rFonts w:ascii="Times New Roman" w:hAnsi="Times New Roman" w:cs="Times New Roman"/>
+          <w:sz w:val="24"/>
+          <w:szCs w:val="24"/>
+        </w:rPr>
+      </w:pPr>
+    </w:p>
+    <w:p>
+      <w:pPr>
+        <w:spacing w:after="0"/>
+        <w:rPr>
+          <w:rFonts w:ascii="Times New Roman" w:hAnsi="Times New Roman" w:cs="Times New Roman"/>
+          <w:sz w:val="24"/>
+          <w:szCs w:val="24"/>
+        </w:rPr>
+      </w:pPr>
+    </w:p>
+    <w:p>
+      <w:pPr>
+        <w:spacing w:after="0"/>
+        <w:rPr>
+          <w:rFonts w:ascii="Times New Roman" w:hAnsi="Times New Roman" w:cs="Times New Roman"/>
+          <w:sz w:val="24"/>
+          <w:szCs w:val="24"/>
+        </w:rPr>
+      </w:pPr>
+    </w:p>
+    <w:p>
+      <w:pPr>
+        <w:spacing w:after="0"/>
+        <w:rPr>
+          <w:rFonts w:ascii="Times New Roman" w:hAnsi="Times New Roman" w:cs="Times New Roman"/>
+          <w:sz w:val="24"/>
+          <w:szCs w:val="24"/>
+        </w:rPr>
+      </w:pPr>
+    </w:p>
+    <w:p>
+      <w:pPr>
+        <w:spacing w:after="0"/>
+        <w:rPr>
+          <w:rFonts w:ascii="Times New Roman" w:hAnsi="Times New Roman" w:cs="Times New Roman"/>
+          <w:sz w:val="24"/>
+          <w:szCs w:val="24"/>
+        </w:rPr>
+      </w:pPr>
+    </w:p>
+    <w:p>
+      <w:pPr>
+        <w:spacing w:after="0"/>
+        <w:rPr>
+          <w:rFonts w:ascii="Times New Roman" w:hAnsi="Times New Roman" w:cs="Times New Roman"/>
+          <w:sz w:val="24"/>
+          <w:szCs w:val="24"/>
+        </w:rPr>
+      </w:pPr>
+    </w:p>
+    <w:p>
+      <w:pPr>
+        <w:spacing w:after="0"/>
+        <w:rPr>
+          <w:rFonts w:ascii="Times New Roman" w:hAnsi="Times New Roman" w:cs="Times New Roman"/>
+          <w:sz w:val="24"/>
+          <w:szCs w:val="24"/>
+        </w:rPr>
+      </w:pPr>
+    </w:p>
+    <w:p>
+      <w:pPr>
+        <w:spacing w:after="0"/>
+        <w:ind w:left="720"/>
+        <w:rPr>
+          <w:rFonts w:ascii="Times New Roman" w:hAnsi="Times New Roman" w:cs="Times New Roman"/>
+          <w:sz w:val="24"/>
+          <w:szCs w:val="24"/>
+        </w:rPr>
+      </w:pPr>
+      <w:r>
+        <w:rPr>
+          <w:rFonts w:ascii="Times New Roman" w:hAnsi="Times New Roman" w:cs="Times New Roman"/>
+          <w:sz w:val="24"/>
+          <w:szCs w:val="24"/>
+        </w:rPr>
+        <w:lastRenderedPageBreak/>
+        <w:t>Once you press the “Create New Order” button you will be taken to the new order from (Figure R). Here you will populate all required fields and then given the option to print and save or cancel.</w:t>
+      </w:r>
+    </w:p>
+    <w:p>
+      <w:pPr>
+        <w:spacing w:after="0"/>
+        <w:rPr>
+          <w:rFonts w:ascii="Times New Roman" w:hAnsi="Times New Roman" w:cs="Times New Roman"/>
+          <w:sz w:val="24"/>
+          <w:szCs w:val="24"/>
+        </w:rPr>
+      </w:pPr>
+    </w:p>
+    <w:p>
+      <w:pPr>
+        <w:spacing w:after="0"/>
+        <w:rPr>
+          <w:rFonts w:ascii="Times New Roman" w:hAnsi="Times New Roman" w:cs="Times New Roman"/>
+          <w:sz w:val="24"/>
+          <w:szCs w:val="24"/>
+        </w:rPr>
+      </w:pPr>
+      <w:r>
+        <w:rPr>
+          <w:rFonts w:ascii="Times New Roman" w:hAnsi="Times New Roman" w:cs="Times New Roman"/>
+          <w:noProof/>
+          <w:sz w:val="24"/>
+          <w:szCs w:val="24"/>
+        </w:rPr>
+        <w:drawing>
+          <wp:inline distT="0" distB="0" distL="0" distR="0">
+            <wp:extent cx="5943600" cy="4648200"/>
+            <wp:effectExtent l="0" t="0" r="0" b="0"/>
+            <wp:docPr id="19" name="Picture 19"/>
+            <wp:cNvGraphicFramePr>
+              <a:graphicFrameLocks xmlns:a="http://schemas.openxmlformats.org/drawingml/2006/main" noChangeAspect="1"/>
+            </wp:cNvGraphicFramePr>
+            <a:graphic xmlns:a="http://schemas.openxmlformats.org/drawingml/2006/main">
+              <a:graphicData uri="http://schemas.openxmlformats.org/drawingml/2006/picture">
+                <pic:pic xmlns:pic="http://schemas.openxmlformats.org/drawingml/2006/picture">
+                  <pic:nvPicPr>
+                    <pic:cNvPr id="0" name="Picture 6"/>
+                    <pic:cNvPicPr>
+                      <a:picLocks noChangeAspect="1" noChangeArrowheads="1"/>
+                    </pic:cNvPicPr>
+                  </pic:nvPicPr>
+                  <pic:blipFill>
+                    <a:blip r:embed="rId24">
+                      <a:extLst>
+                        <a:ext uri="{28A0092B-C50C-407E-A947-70E740481C1C}">
+                          <a14:useLocalDpi xmlns:a14="http://schemas.microsoft.com/office/drawing/2010/main" val="0"/>
+                        </a:ext>
+                      </a:extLst>
+                    </a:blip>
+                    <a:srcRect/>
+                    <a:stretch>
+                      <a:fillRect/>
+                    </a:stretch>
+                  </pic:blipFill>
+                  <pic:spPr bwMode="auto">
+                    <a:xfrm>
+                      <a:off x="0" y="0"/>
+                      <a:ext cx="5943600" cy="4648200"/>
+                    </a:xfrm>
+                    <a:prstGeom prst="rect">
+                      <a:avLst/>
+                    </a:prstGeom>
+                    <a:noFill/>
+                    <a:ln>
+                      <a:noFill/>
+                    </a:ln>
+                  </pic:spPr>
+                </pic:pic>
+              </a:graphicData>
+            </a:graphic>
+          </wp:inline>
+        </w:drawing>
+      </w:r>
+    </w:p>
+    <w:p>
+      <w:pPr>
+        <w:spacing w:after="0"/>
+        <w:jc w:val="center"/>
+        <w:rPr>
+          <w:rFonts w:ascii="Times New Roman" w:hAnsi="Times New Roman" w:cs="Times New Roman"/>
+          <w:b/>
+          <w:sz w:val="24"/>
+          <w:szCs w:val="24"/>
+        </w:rPr>
+      </w:pPr>
+      <w:r>
+        <w:rPr>
+          <w:rFonts w:ascii="Times New Roman" w:hAnsi="Times New Roman" w:cs="Times New Roman"/>
+          <w:b/>
+          <w:sz w:val="24"/>
+          <w:szCs w:val="24"/>
+        </w:rPr>
         <w:t>(Figure R)</w:t>
       </w:r>
     </w:p>
@@ -5567,7 +5779,7 @@
                     </pic:cNvPicPr>
                   </pic:nvPicPr>
                   <pic:blipFill>
-                    <a:blip r:embed="rId24">
+                    <a:blip r:embed="rId25">
                       <a:extLst>
                         <a:ext uri="{28A0092B-C50C-407E-A947-70E740481C1C}">
                           <a14:useLocalDpi xmlns:a14="http://schemas.microsoft.com/office/drawing/2010/main" val="0"/>

</xml_diff>